<commit_message>
Potentially the final proposal
</commit_message>
<xml_diff>
--- a/FinalProposal.docx
+++ b/FinalProposal.docx
@@ -657,17 +657,15 @@
         </w:rPr>
         <w:t xml:space="preserve"> shows how many times you can use that weapon before needing to refill </w:t>
       </w:r>
-      <w:proofErr w:type="gramStart"/>
-      <w:r>
-        <w:rPr>
-          <w:rFonts w:ascii="Times New Roman" w:eastAsia="Times New Roman" w:hAnsi="Times New Roman" w:cs="Times New Roman"/>
-          <w:color w:val="000000"/>
-          <w:sz w:val="24"/>
-          <w:szCs w:val="24"/>
-        </w:rPr>
-        <w:t>it’s</w:t>
-      </w:r>
-      <w:proofErr w:type="gramEnd"/>
+      <w:r>
+        <w:rPr>
+          <w:rFonts w:ascii="Times New Roman" w:eastAsia="Times New Roman" w:hAnsi="Times New Roman" w:cs="Times New Roman"/>
+          <w:color w:val="000000"/>
+          <w:sz w:val="24"/>
+          <w:szCs w:val="24"/>
+        </w:rPr>
+        <w:t>its</w:t>
+      </w:r>
       <w:r>
         <w:rPr>
           <w:rFonts w:ascii="Times New Roman" w:eastAsia="Times New Roman" w:hAnsi="Times New Roman" w:cs="Times New Roman"/>
@@ -808,19 +806,17 @@
           <w:sz w:val="24"/>
           <w:szCs w:val="24"/>
         </w:rPr>
-        <w:t xml:space="preserve">, which tells what time of damage it, such as sharp or </w:t>
-      </w:r>
-      <w:proofErr w:type="gramStart"/>
-      <w:r>
-        <w:rPr>
-          <w:rFonts w:ascii="Times New Roman" w:eastAsia="Times New Roman" w:hAnsi="Times New Roman" w:cs="Times New Roman"/>
-          <w:color w:val="000000"/>
-          <w:sz w:val="24"/>
-          <w:szCs w:val="24"/>
-        </w:rPr>
-        <w:t>blunt..</w:t>
-      </w:r>
-      <w:proofErr w:type="gramEnd"/>
+        <w:t>, which tells what time of damage it, s</w:t>
+      </w:r>
+      <w:r>
+        <w:rPr>
+          <w:rFonts w:ascii="Times New Roman" w:eastAsia="Times New Roman" w:hAnsi="Times New Roman" w:cs="Times New Roman"/>
+          <w:color w:val="000000"/>
+          <w:sz w:val="24"/>
+          <w:szCs w:val="24"/>
+        </w:rPr>
+        <w:t>uch as sharp or blunt.</w:t>
+      </w:r>
       <w:r>
         <w:rPr>
           <w:rFonts w:ascii="Times New Roman" w:eastAsia="Times New Roman" w:hAnsi="Times New Roman" w:cs="Times New Roman"/>
@@ -1207,7 +1203,6 @@
       </w:pPr>
     </w:p>
     <w:p>
-      <w:bookmarkStart w:id="0" w:name="_GoBack"/>
       <w:r>
         <w:rPr>
           <w:noProof/>
@@ -1255,10 +1250,1948 @@
           </wp:inline>
         </w:drawing>
       </w:r>
+    </w:p>
+    <w:p/>
+    <w:p/>
+    <w:p/>
+    <w:p/>
+    <w:p/>
+    <w:p>
+      <w:pPr>
+        <w:sectPr>
+          <w:pgSz w:w="15840" w:h="12240" w:orient="landscape"/>
+          <w:pgMar w:top="1440" w:right="1440" w:bottom="1440" w:left="1440" w:header="720" w:footer="720" w:gutter="0"/>
+          <w:cols w:space="720"/>
+          <w:docGrid w:linePitch="360"/>
+        </w:sectPr>
+      </w:pPr>
+    </w:p>
+    <w:p>
+      <w:pPr>
+        <w:jc w:val="center"/>
+        <w:rPr>
+          <w:rFonts w:ascii="Times New Roman" w:hAnsi="Times New Roman" w:cs="Times New Roman"/>
+          <w:sz w:val="36"/>
+          <w:szCs w:val="36"/>
+        </w:rPr>
+      </w:pPr>
+      <w:r>
+        <w:rPr>
+          <w:rFonts w:ascii="Times New Roman" w:hAnsi="Times New Roman" w:cs="Times New Roman"/>
+          <w:sz w:val="36"/>
+          <w:szCs w:val="36"/>
+        </w:rPr>
+        <w:lastRenderedPageBreak/>
+        <w:t>Relational Schema</w:t>
+      </w:r>
+    </w:p>
+    <w:p>
+      <w:pPr>
+        <w:spacing w:after="0" w:line="480" w:lineRule="auto"/>
+        <w:rPr>
+          <w:rFonts w:ascii="Times New Roman" w:eastAsia="Times New Roman" w:hAnsi="Times New Roman" w:cs="Times New Roman"/>
+          <w:sz w:val="24"/>
+          <w:szCs w:val="24"/>
+        </w:rPr>
+      </w:pPr>
+      <w:proofErr w:type="spellStart"/>
+      <w:proofErr w:type="gramStart"/>
+      <w:r>
+        <w:rPr>
+          <w:rFonts w:ascii="Arial" w:eastAsia="Times New Roman" w:hAnsi="Arial" w:cs="Arial"/>
+          <w:b/>
+          <w:bCs/>
+          <w:color w:val="000000"/>
+        </w:rPr>
+        <w:t>WeaponType</w:t>
+      </w:r>
+      <w:bookmarkStart w:id="0" w:name="_GoBack"/>
       <w:bookmarkEnd w:id="0"/>
+      <w:proofErr w:type="spellEnd"/>
+      <w:r>
+        <w:rPr>
+          <w:rFonts w:ascii="Arial" w:eastAsia="Times New Roman" w:hAnsi="Arial" w:cs="Arial"/>
+          <w:color w:val="000000"/>
+        </w:rPr>
+        <w:t>(</w:t>
+      </w:r>
+      <w:proofErr w:type="spellStart"/>
+      <w:proofErr w:type="gramEnd"/>
+      <w:r>
+        <w:rPr>
+          <w:rFonts w:ascii="Arial" w:eastAsia="Times New Roman" w:hAnsi="Arial" w:cs="Arial"/>
+          <w:color w:val="000000"/>
+          <w:u w:val="single"/>
+        </w:rPr>
+        <w:t>wName</w:t>
+      </w:r>
+      <w:proofErr w:type="spellEnd"/>
+      <w:r>
+        <w:rPr>
+          <w:rFonts w:ascii="Arial" w:eastAsia="Times New Roman" w:hAnsi="Arial" w:cs="Arial"/>
+          <w:color w:val="000000"/>
+        </w:rPr>
+        <w:t xml:space="preserve">, speed, stagger, stamina, </w:t>
+      </w:r>
+      <w:proofErr w:type="spellStart"/>
+      <w:r>
+        <w:rPr>
+          <w:rFonts w:ascii="Arial" w:eastAsia="Times New Roman" w:hAnsi="Arial" w:cs="Arial"/>
+          <w:color w:val="000000"/>
+        </w:rPr>
+        <w:t>damageType</w:t>
+      </w:r>
+      <w:proofErr w:type="spellEnd"/>
+      <w:r>
+        <w:rPr>
+          <w:rFonts w:ascii="Arial" w:eastAsia="Times New Roman" w:hAnsi="Arial" w:cs="Arial"/>
+          <w:color w:val="000000"/>
+        </w:rPr>
+        <w:t>, wield, material)</w:t>
+      </w:r>
+    </w:p>
+    <w:p>
+      <w:pPr>
+        <w:spacing w:after="0" w:line="480" w:lineRule="auto"/>
+        <w:rPr>
+          <w:rFonts w:ascii="Times New Roman" w:eastAsia="Times New Roman" w:hAnsi="Times New Roman" w:cs="Times New Roman"/>
+          <w:sz w:val="24"/>
+          <w:szCs w:val="24"/>
+        </w:rPr>
+      </w:pPr>
+      <w:proofErr w:type="gramStart"/>
+      <w:r>
+        <w:rPr>
+          <w:rFonts w:ascii="Arial" w:eastAsia="Times New Roman" w:hAnsi="Arial" w:cs="Arial"/>
+          <w:b/>
+          <w:bCs/>
+          <w:color w:val="000000"/>
+        </w:rPr>
+        <w:t>Weapon</w:t>
+      </w:r>
+      <w:r>
+        <w:rPr>
+          <w:rFonts w:ascii="Arial" w:eastAsia="Times New Roman" w:hAnsi="Arial" w:cs="Arial"/>
+          <w:color w:val="000000"/>
+        </w:rPr>
+        <w:t>(</w:t>
+      </w:r>
+      <w:proofErr w:type="spellStart"/>
+      <w:proofErr w:type="gramEnd"/>
+      <w:r>
+        <w:rPr>
+          <w:rFonts w:ascii="Arial" w:eastAsia="Times New Roman" w:hAnsi="Arial" w:cs="Arial"/>
+          <w:color w:val="000000"/>
+          <w:u w:val="single"/>
+        </w:rPr>
+        <w:t>wID</w:t>
+      </w:r>
+      <w:proofErr w:type="spellEnd"/>
+      <w:r>
+        <w:rPr>
+          <w:rFonts w:ascii="Arial" w:eastAsia="Times New Roman" w:hAnsi="Arial" w:cs="Arial"/>
+          <w:color w:val="000000"/>
+        </w:rPr>
+        <w:t xml:space="preserve">, attack, value, </w:t>
+      </w:r>
+      <w:proofErr w:type="spellStart"/>
+      <w:r>
+        <w:rPr>
+          <w:rFonts w:ascii="Arial" w:eastAsia="Times New Roman" w:hAnsi="Arial" w:cs="Arial"/>
+          <w:color w:val="000000"/>
+        </w:rPr>
+        <w:t>soulCharge</w:t>
+      </w:r>
+      <w:proofErr w:type="spellEnd"/>
+      <w:r>
+        <w:rPr>
+          <w:rFonts w:ascii="Arial" w:eastAsia="Times New Roman" w:hAnsi="Arial" w:cs="Arial"/>
+          <w:color w:val="000000"/>
+        </w:rPr>
+        <w:t xml:space="preserve">, weight, </w:t>
+      </w:r>
+      <w:proofErr w:type="spellStart"/>
+      <w:r>
+        <w:rPr>
+          <w:rFonts w:ascii="Arial" w:eastAsia="Times New Roman" w:hAnsi="Arial" w:cs="Arial"/>
+          <w:color w:val="000000"/>
+        </w:rPr>
+        <w:t>locationID</w:t>
+      </w:r>
+      <w:proofErr w:type="spellEnd"/>
+      <w:r>
+        <w:rPr>
+          <w:rFonts w:ascii="Arial" w:eastAsia="Times New Roman" w:hAnsi="Arial" w:cs="Arial"/>
+          <w:color w:val="000000"/>
+        </w:rPr>
+        <w:t xml:space="preserve">, </w:t>
+      </w:r>
+      <w:proofErr w:type="spellStart"/>
+      <w:r>
+        <w:rPr>
+          <w:rFonts w:ascii="Arial" w:eastAsia="Times New Roman" w:hAnsi="Arial" w:cs="Arial"/>
+          <w:color w:val="000000"/>
+        </w:rPr>
+        <w:t>refID</w:t>
+      </w:r>
+      <w:proofErr w:type="spellEnd"/>
+      <w:r>
+        <w:rPr>
+          <w:rFonts w:ascii="Arial" w:eastAsia="Times New Roman" w:hAnsi="Arial" w:cs="Arial"/>
+          <w:color w:val="000000"/>
+        </w:rPr>
+        <w:t>)</w:t>
+      </w:r>
+    </w:p>
+    <w:p>
+      <w:pPr>
+        <w:spacing w:after="0" w:line="480" w:lineRule="auto"/>
+        <w:rPr>
+          <w:rFonts w:ascii="Times New Roman" w:eastAsia="Times New Roman" w:hAnsi="Times New Roman" w:cs="Times New Roman"/>
+          <w:sz w:val="24"/>
+          <w:szCs w:val="24"/>
+        </w:rPr>
+      </w:pPr>
+      <w:proofErr w:type="gramStart"/>
+      <w:r>
+        <w:rPr>
+          <w:rFonts w:ascii="Arial" w:eastAsia="Times New Roman" w:hAnsi="Arial" w:cs="Arial"/>
+          <w:b/>
+          <w:bCs/>
+          <w:color w:val="000000"/>
+        </w:rPr>
+        <w:t>Character</w:t>
+      </w:r>
+      <w:r>
+        <w:rPr>
+          <w:rFonts w:ascii="Arial" w:eastAsia="Times New Roman" w:hAnsi="Arial" w:cs="Arial"/>
+          <w:color w:val="000000"/>
+        </w:rPr>
+        <w:t>(</w:t>
+      </w:r>
+      <w:proofErr w:type="spellStart"/>
+      <w:proofErr w:type="gramEnd"/>
+      <w:r>
+        <w:rPr>
+          <w:rFonts w:ascii="Arial" w:eastAsia="Times New Roman" w:hAnsi="Arial" w:cs="Arial"/>
+          <w:color w:val="000000"/>
+          <w:u w:val="single"/>
+        </w:rPr>
+        <w:t>refID</w:t>
+      </w:r>
+      <w:proofErr w:type="spellEnd"/>
+      <w:r>
+        <w:rPr>
+          <w:rFonts w:ascii="Arial" w:eastAsia="Times New Roman" w:hAnsi="Arial" w:cs="Arial"/>
+          <w:color w:val="000000"/>
+        </w:rPr>
+        <w:t xml:space="preserve">, </w:t>
+      </w:r>
+      <w:proofErr w:type="spellStart"/>
+      <w:r>
+        <w:rPr>
+          <w:rFonts w:ascii="Arial" w:eastAsia="Times New Roman" w:hAnsi="Arial" w:cs="Arial"/>
+          <w:color w:val="000000"/>
+        </w:rPr>
+        <w:t>baseID</w:t>
+      </w:r>
+      <w:proofErr w:type="spellEnd"/>
+      <w:r>
+        <w:rPr>
+          <w:rFonts w:ascii="Arial" w:eastAsia="Times New Roman" w:hAnsi="Arial" w:cs="Arial"/>
+          <w:color w:val="000000"/>
+        </w:rPr>
+        <w:t xml:space="preserve">, essential, name, gender, race, health, </w:t>
+      </w:r>
+      <w:proofErr w:type="spellStart"/>
+      <w:r>
+        <w:rPr>
+          <w:rFonts w:ascii="Arial" w:eastAsia="Times New Roman" w:hAnsi="Arial" w:cs="Arial"/>
+          <w:color w:val="000000"/>
+        </w:rPr>
+        <w:t>magicka</w:t>
+      </w:r>
+      <w:proofErr w:type="spellEnd"/>
+      <w:r>
+        <w:rPr>
+          <w:rFonts w:ascii="Arial" w:eastAsia="Times New Roman" w:hAnsi="Arial" w:cs="Arial"/>
+          <w:color w:val="000000"/>
+        </w:rPr>
+        <w:t xml:space="preserve">, stamina, aggression, type, service, level, class, </w:t>
+      </w:r>
+      <w:proofErr w:type="spellStart"/>
+      <w:r>
+        <w:rPr>
+          <w:rFonts w:ascii="Arial" w:eastAsia="Times New Roman" w:hAnsi="Arial" w:cs="Arial"/>
+          <w:color w:val="000000"/>
+        </w:rPr>
+        <w:t>locationID</w:t>
+      </w:r>
+      <w:proofErr w:type="spellEnd"/>
+      <w:r>
+        <w:rPr>
+          <w:rFonts w:ascii="Arial" w:eastAsia="Times New Roman" w:hAnsi="Arial" w:cs="Arial"/>
+          <w:color w:val="000000"/>
+        </w:rPr>
+        <w:t>)</w:t>
+      </w:r>
+    </w:p>
+    <w:p>
+      <w:pPr>
+        <w:spacing w:after="0" w:line="480" w:lineRule="auto"/>
+        <w:rPr>
+          <w:rFonts w:ascii="Times New Roman" w:eastAsia="Times New Roman" w:hAnsi="Times New Roman" w:cs="Times New Roman"/>
+          <w:sz w:val="24"/>
+          <w:szCs w:val="24"/>
+        </w:rPr>
+      </w:pPr>
+      <w:r>
+        <w:rPr>
+          <w:rFonts w:ascii="Arial" w:eastAsia="Times New Roman" w:hAnsi="Arial" w:cs="Arial"/>
+          <w:b/>
+          <w:bCs/>
+          <w:color w:val="000000"/>
+        </w:rPr>
+        <w:t>Quests</w:t>
+      </w:r>
+      <w:r>
+        <w:rPr>
+          <w:rFonts w:ascii="Arial" w:eastAsia="Times New Roman" w:hAnsi="Arial" w:cs="Arial"/>
+          <w:color w:val="000000"/>
+        </w:rPr>
+        <w:t>(</w:t>
+      </w:r>
+      <w:proofErr w:type="spellStart"/>
+      <w:r>
+        <w:rPr>
+          <w:rFonts w:ascii="Arial" w:eastAsia="Times New Roman" w:hAnsi="Arial" w:cs="Arial"/>
+          <w:color w:val="000000"/>
+          <w:u w:val="single"/>
+        </w:rPr>
+        <w:t>questName</w:t>
+      </w:r>
+      <w:proofErr w:type="spellEnd"/>
+      <w:r>
+        <w:rPr>
+          <w:rFonts w:ascii="Arial" w:eastAsia="Times New Roman" w:hAnsi="Arial" w:cs="Arial"/>
+          <w:color w:val="000000"/>
+          <w:u w:val="single"/>
+        </w:rPr>
+        <w:t>)</w:t>
+      </w:r>
+    </w:p>
+    <w:p>
+      <w:pPr>
+        <w:spacing w:after="0" w:line="480" w:lineRule="auto"/>
+        <w:rPr>
+          <w:rFonts w:ascii="Times New Roman" w:eastAsia="Times New Roman" w:hAnsi="Times New Roman" w:cs="Times New Roman"/>
+          <w:sz w:val="24"/>
+          <w:szCs w:val="24"/>
+        </w:rPr>
+      </w:pPr>
+      <w:proofErr w:type="spellStart"/>
+      <w:proofErr w:type="gramStart"/>
+      <w:r>
+        <w:rPr>
+          <w:rFonts w:ascii="Arial" w:eastAsia="Times New Roman" w:hAnsi="Arial" w:cs="Arial"/>
+          <w:b/>
+          <w:bCs/>
+          <w:color w:val="000000"/>
+        </w:rPr>
+        <w:t>MonsterType</w:t>
+      </w:r>
+      <w:proofErr w:type="spellEnd"/>
+      <w:r>
+        <w:rPr>
+          <w:rFonts w:ascii="Arial" w:eastAsia="Times New Roman" w:hAnsi="Arial" w:cs="Arial"/>
+          <w:color w:val="000000"/>
+        </w:rPr>
+        <w:t>(</w:t>
+      </w:r>
+      <w:proofErr w:type="spellStart"/>
+      <w:proofErr w:type="gramEnd"/>
+      <w:r>
+        <w:rPr>
+          <w:rFonts w:ascii="Arial" w:eastAsia="Times New Roman" w:hAnsi="Arial" w:cs="Arial"/>
+          <w:color w:val="000000"/>
+          <w:u w:val="single"/>
+        </w:rPr>
+        <w:t>typeName</w:t>
+      </w:r>
+      <w:proofErr w:type="spellEnd"/>
+      <w:r>
+        <w:rPr>
+          <w:rFonts w:ascii="Arial" w:eastAsia="Times New Roman" w:hAnsi="Arial" w:cs="Arial"/>
+          <w:color w:val="000000"/>
+        </w:rPr>
+        <w:t xml:space="preserve">, </w:t>
+      </w:r>
+      <w:proofErr w:type="spellStart"/>
+      <w:r>
+        <w:rPr>
+          <w:rFonts w:ascii="Arial" w:eastAsia="Times New Roman" w:hAnsi="Arial" w:cs="Arial"/>
+          <w:color w:val="000000"/>
+        </w:rPr>
+        <w:t>killingBounty</w:t>
+      </w:r>
+      <w:proofErr w:type="spellEnd"/>
+      <w:r>
+        <w:rPr>
+          <w:rFonts w:ascii="Arial" w:eastAsia="Times New Roman" w:hAnsi="Arial" w:cs="Arial"/>
+          <w:color w:val="000000"/>
+        </w:rPr>
+        <w:t xml:space="preserve">, </w:t>
+      </w:r>
+      <w:proofErr w:type="spellStart"/>
+      <w:r>
+        <w:rPr>
+          <w:rFonts w:ascii="Arial" w:eastAsia="Times New Roman" w:hAnsi="Arial" w:cs="Arial"/>
+          <w:color w:val="000000"/>
+        </w:rPr>
+        <w:t>soulSize</w:t>
+      </w:r>
+      <w:proofErr w:type="spellEnd"/>
+      <w:r>
+        <w:rPr>
+          <w:rFonts w:ascii="Arial" w:eastAsia="Times New Roman" w:hAnsi="Arial" w:cs="Arial"/>
+          <w:color w:val="000000"/>
+        </w:rPr>
+        <w:t>)</w:t>
+      </w:r>
+    </w:p>
+    <w:p>
+      <w:pPr>
+        <w:spacing w:after="0" w:line="480" w:lineRule="auto"/>
+        <w:rPr>
+          <w:rFonts w:ascii="Times New Roman" w:eastAsia="Times New Roman" w:hAnsi="Times New Roman" w:cs="Times New Roman"/>
+          <w:sz w:val="24"/>
+          <w:szCs w:val="24"/>
+        </w:rPr>
+      </w:pPr>
+      <w:proofErr w:type="gramStart"/>
+      <w:r>
+        <w:rPr>
+          <w:rFonts w:ascii="Arial" w:eastAsia="Times New Roman" w:hAnsi="Arial" w:cs="Arial"/>
+          <w:b/>
+          <w:bCs/>
+          <w:color w:val="000000"/>
+        </w:rPr>
+        <w:t>Monster</w:t>
+      </w:r>
+      <w:r>
+        <w:rPr>
+          <w:rFonts w:ascii="Arial" w:eastAsia="Times New Roman" w:hAnsi="Arial" w:cs="Arial"/>
+          <w:color w:val="000000"/>
+        </w:rPr>
+        <w:t>(</w:t>
+      </w:r>
+      <w:proofErr w:type="gramEnd"/>
+      <w:r>
+        <w:rPr>
+          <w:rFonts w:ascii="Arial" w:eastAsia="Times New Roman" w:hAnsi="Arial" w:cs="Arial"/>
+          <w:color w:val="000000"/>
+          <w:u w:val="single"/>
+        </w:rPr>
+        <w:t>id</w:t>
+      </w:r>
+      <w:r>
+        <w:rPr>
+          <w:rFonts w:ascii="Arial" w:eastAsia="Times New Roman" w:hAnsi="Arial" w:cs="Arial"/>
+          <w:color w:val="000000"/>
+        </w:rPr>
+        <w:t xml:space="preserve">, health, level, loot, </w:t>
+      </w:r>
+      <w:proofErr w:type="spellStart"/>
+      <w:r>
+        <w:rPr>
+          <w:rFonts w:ascii="Arial" w:eastAsia="Times New Roman" w:hAnsi="Arial" w:cs="Arial"/>
+          <w:color w:val="000000"/>
+        </w:rPr>
+        <w:t>locationID</w:t>
+      </w:r>
+      <w:proofErr w:type="spellEnd"/>
+      <w:r>
+        <w:rPr>
+          <w:rFonts w:ascii="Arial" w:eastAsia="Times New Roman" w:hAnsi="Arial" w:cs="Arial"/>
+          <w:color w:val="000000"/>
+        </w:rPr>
+        <w:t xml:space="preserve">, </w:t>
+      </w:r>
+      <w:proofErr w:type="spellStart"/>
+      <w:r>
+        <w:rPr>
+          <w:rFonts w:ascii="Arial" w:eastAsia="Times New Roman" w:hAnsi="Arial" w:cs="Arial"/>
+          <w:color w:val="000000"/>
+        </w:rPr>
+        <w:t>typeName</w:t>
+      </w:r>
+      <w:proofErr w:type="spellEnd"/>
+      <w:r>
+        <w:rPr>
+          <w:rFonts w:ascii="Arial" w:eastAsia="Times New Roman" w:hAnsi="Arial" w:cs="Arial"/>
+          <w:color w:val="000000"/>
+        </w:rPr>
+        <w:t>)</w:t>
+      </w:r>
+    </w:p>
+    <w:p>
+      <w:pPr>
+        <w:spacing w:after="0" w:line="480" w:lineRule="auto"/>
+        <w:rPr>
+          <w:rFonts w:ascii="Times New Roman" w:eastAsia="Times New Roman" w:hAnsi="Times New Roman" w:cs="Times New Roman"/>
+          <w:sz w:val="24"/>
+          <w:szCs w:val="24"/>
+        </w:rPr>
+      </w:pPr>
+      <w:proofErr w:type="gramStart"/>
+      <w:r>
+        <w:rPr>
+          <w:rFonts w:ascii="Arial" w:eastAsia="Times New Roman" w:hAnsi="Arial" w:cs="Arial"/>
+          <w:b/>
+          <w:bCs/>
+          <w:color w:val="000000"/>
+        </w:rPr>
+        <w:t>Locations</w:t>
+      </w:r>
+      <w:r>
+        <w:rPr>
+          <w:rFonts w:ascii="Arial" w:eastAsia="Times New Roman" w:hAnsi="Arial" w:cs="Arial"/>
+          <w:color w:val="000000"/>
+        </w:rPr>
+        <w:t>(</w:t>
+      </w:r>
+      <w:proofErr w:type="spellStart"/>
+      <w:proofErr w:type="gramEnd"/>
+      <w:r>
+        <w:rPr>
+          <w:rFonts w:ascii="Arial" w:eastAsia="Times New Roman" w:hAnsi="Arial" w:cs="Arial"/>
+          <w:color w:val="000000"/>
+          <w:u w:val="single"/>
+        </w:rPr>
+        <w:t>locationID</w:t>
+      </w:r>
+      <w:proofErr w:type="spellEnd"/>
+      <w:r>
+        <w:rPr>
+          <w:rFonts w:ascii="Arial" w:eastAsia="Times New Roman" w:hAnsi="Arial" w:cs="Arial"/>
+          <w:color w:val="000000"/>
+        </w:rPr>
+        <w:t xml:space="preserve">, weather, </w:t>
+      </w:r>
+      <w:proofErr w:type="spellStart"/>
+      <w:r>
+        <w:rPr>
+          <w:rFonts w:ascii="Arial" w:eastAsia="Times New Roman" w:hAnsi="Arial" w:cs="Arial"/>
+          <w:color w:val="000000"/>
+        </w:rPr>
+        <w:t>locType</w:t>
+      </w:r>
+      <w:proofErr w:type="spellEnd"/>
+      <w:r>
+        <w:rPr>
+          <w:rFonts w:ascii="Arial" w:eastAsia="Times New Roman" w:hAnsi="Arial" w:cs="Arial"/>
+          <w:color w:val="000000"/>
+        </w:rPr>
+        <w:t xml:space="preserve">, </w:t>
+      </w:r>
+      <w:proofErr w:type="spellStart"/>
+      <w:r>
+        <w:rPr>
+          <w:rFonts w:ascii="Arial" w:eastAsia="Times New Roman" w:hAnsi="Arial" w:cs="Arial"/>
+          <w:color w:val="000000"/>
+        </w:rPr>
+        <w:t>refID</w:t>
+      </w:r>
+      <w:proofErr w:type="spellEnd"/>
+      <w:r>
+        <w:rPr>
+          <w:rFonts w:ascii="Arial" w:eastAsia="Times New Roman" w:hAnsi="Arial" w:cs="Arial"/>
+          <w:color w:val="000000"/>
+        </w:rPr>
+        <w:t xml:space="preserve">, </w:t>
+      </w:r>
+      <w:proofErr w:type="spellStart"/>
+      <w:r>
+        <w:rPr>
+          <w:rFonts w:ascii="Arial" w:eastAsia="Times New Roman" w:hAnsi="Arial" w:cs="Arial"/>
+          <w:color w:val="000000"/>
+        </w:rPr>
+        <w:t>locatedIn</w:t>
+      </w:r>
+      <w:proofErr w:type="spellEnd"/>
+      <w:r>
+        <w:rPr>
+          <w:rFonts w:ascii="Arial" w:eastAsia="Times New Roman" w:hAnsi="Arial" w:cs="Arial"/>
+          <w:color w:val="000000"/>
+        </w:rPr>
+        <w:t>)</w:t>
+      </w:r>
+    </w:p>
+    <w:p>
+      <w:pPr>
+        <w:spacing w:after="0" w:line="480" w:lineRule="auto"/>
+        <w:rPr>
+          <w:rFonts w:ascii="Times New Roman" w:eastAsia="Times New Roman" w:hAnsi="Times New Roman" w:cs="Times New Roman"/>
+          <w:sz w:val="24"/>
+          <w:szCs w:val="24"/>
+        </w:rPr>
+      </w:pPr>
+      <w:proofErr w:type="spellStart"/>
+      <w:proofErr w:type="gramStart"/>
+      <w:r>
+        <w:rPr>
+          <w:rFonts w:ascii="Arial" w:eastAsia="Times New Roman" w:hAnsi="Arial" w:cs="Arial"/>
+          <w:b/>
+          <w:bCs/>
+          <w:color w:val="000000"/>
+        </w:rPr>
+        <w:t>SummonedMonster</w:t>
+      </w:r>
+      <w:proofErr w:type="spellEnd"/>
+      <w:r>
+        <w:rPr>
+          <w:rFonts w:ascii="Arial" w:eastAsia="Times New Roman" w:hAnsi="Arial" w:cs="Arial"/>
+          <w:color w:val="000000"/>
+        </w:rPr>
+        <w:t>(</w:t>
+      </w:r>
+      <w:proofErr w:type="spellStart"/>
+      <w:proofErr w:type="gramEnd"/>
+      <w:r>
+        <w:rPr>
+          <w:rFonts w:ascii="Arial" w:eastAsia="Times New Roman" w:hAnsi="Arial" w:cs="Arial"/>
+          <w:color w:val="000000"/>
+          <w:u w:val="single"/>
+        </w:rPr>
+        <w:t>refID</w:t>
+      </w:r>
+      <w:proofErr w:type="spellEnd"/>
+      <w:r>
+        <w:rPr>
+          <w:rFonts w:ascii="Arial" w:eastAsia="Times New Roman" w:hAnsi="Arial" w:cs="Arial"/>
+          <w:color w:val="000000"/>
+          <w:u w:val="single"/>
+        </w:rPr>
+        <w:t xml:space="preserve">, </w:t>
+      </w:r>
+      <w:proofErr w:type="spellStart"/>
+      <w:r>
+        <w:rPr>
+          <w:rFonts w:ascii="Arial" w:eastAsia="Times New Roman" w:hAnsi="Arial" w:cs="Arial"/>
+          <w:color w:val="000000"/>
+          <w:u w:val="single"/>
+        </w:rPr>
+        <w:t>sumName</w:t>
+      </w:r>
+      <w:proofErr w:type="spellEnd"/>
+      <w:r>
+        <w:rPr>
+          <w:rFonts w:ascii="Arial" w:eastAsia="Times New Roman" w:hAnsi="Arial" w:cs="Arial"/>
+          <w:color w:val="000000"/>
+        </w:rPr>
+        <w:t xml:space="preserve">, duration, </w:t>
+      </w:r>
+      <w:proofErr w:type="spellStart"/>
+      <w:r>
+        <w:rPr>
+          <w:rFonts w:ascii="Arial" w:eastAsia="Times New Roman" w:hAnsi="Arial" w:cs="Arial"/>
+          <w:color w:val="000000"/>
+        </w:rPr>
+        <w:t>timeSummoned</w:t>
+      </w:r>
+      <w:proofErr w:type="spellEnd"/>
+      <w:r>
+        <w:rPr>
+          <w:rFonts w:ascii="Arial" w:eastAsia="Times New Roman" w:hAnsi="Arial" w:cs="Arial"/>
+          <w:color w:val="000000"/>
+        </w:rPr>
+        <w:t xml:space="preserve">, </w:t>
+      </w:r>
+      <w:proofErr w:type="spellStart"/>
+      <w:r>
+        <w:rPr>
+          <w:rFonts w:ascii="Arial" w:eastAsia="Times New Roman" w:hAnsi="Arial" w:cs="Arial"/>
+          <w:color w:val="000000"/>
+        </w:rPr>
+        <w:t>typeName</w:t>
+      </w:r>
+      <w:proofErr w:type="spellEnd"/>
+      <w:r>
+        <w:rPr>
+          <w:rFonts w:ascii="Arial" w:eastAsia="Times New Roman" w:hAnsi="Arial" w:cs="Arial"/>
+          <w:color w:val="000000"/>
+        </w:rPr>
+        <w:t>)</w:t>
+      </w:r>
+    </w:p>
+    <w:p>
+      <w:pPr>
+        <w:spacing w:after="0" w:line="480" w:lineRule="auto"/>
+        <w:rPr>
+          <w:rFonts w:ascii="Times New Roman" w:eastAsia="Times New Roman" w:hAnsi="Times New Roman" w:cs="Times New Roman"/>
+          <w:sz w:val="24"/>
+          <w:szCs w:val="24"/>
+        </w:rPr>
+      </w:pPr>
+      <w:proofErr w:type="spellStart"/>
+      <w:proofErr w:type="gramStart"/>
+      <w:r>
+        <w:rPr>
+          <w:rFonts w:ascii="Arial" w:eastAsia="Times New Roman" w:hAnsi="Arial" w:cs="Arial"/>
+          <w:b/>
+          <w:bCs/>
+          <w:color w:val="000000"/>
+        </w:rPr>
+        <w:t>MonsterWeaknesses</w:t>
+      </w:r>
+      <w:proofErr w:type="spellEnd"/>
+      <w:r>
+        <w:rPr>
+          <w:rFonts w:ascii="Arial" w:eastAsia="Times New Roman" w:hAnsi="Arial" w:cs="Arial"/>
+          <w:color w:val="000000"/>
+        </w:rPr>
+        <w:t>(</w:t>
+      </w:r>
+      <w:proofErr w:type="gramEnd"/>
+      <w:r>
+        <w:rPr>
+          <w:rFonts w:ascii="Arial" w:eastAsia="Times New Roman" w:hAnsi="Arial" w:cs="Arial"/>
+          <w:color w:val="000000"/>
+          <w:u w:val="single"/>
+        </w:rPr>
+        <w:t>name, weakness</w:t>
+      </w:r>
+      <w:r>
+        <w:rPr>
+          <w:rFonts w:ascii="Arial" w:eastAsia="Times New Roman" w:hAnsi="Arial" w:cs="Arial"/>
+          <w:color w:val="000000"/>
+        </w:rPr>
+        <w:t>)</w:t>
+      </w:r>
+    </w:p>
+    <w:p>
+      <w:pPr>
+        <w:spacing w:after="0" w:line="480" w:lineRule="auto"/>
+        <w:rPr>
+          <w:rFonts w:ascii="Times New Roman" w:eastAsia="Times New Roman" w:hAnsi="Times New Roman" w:cs="Times New Roman"/>
+          <w:sz w:val="24"/>
+          <w:szCs w:val="24"/>
+        </w:rPr>
+      </w:pPr>
+      <w:proofErr w:type="spellStart"/>
+      <w:proofErr w:type="gramStart"/>
+      <w:r>
+        <w:rPr>
+          <w:rFonts w:ascii="Arial" w:eastAsia="Times New Roman" w:hAnsi="Arial" w:cs="Arial"/>
+          <w:b/>
+          <w:bCs/>
+          <w:color w:val="000000"/>
+        </w:rPr>
+        <w:t>MonsterResistances</w:t>
+      </w:r>
+      <w:proofErr w:type="spellEnd"/>
+      <w:r>
+        <w:rPr>
+          <w:rFonts w:ascii="Arial" w:eastAsia="Times New Roman" w:hAnsi="Arial" w:cs="Arial"/>
+          <w:color w:val="000000"/>
+        </w:rPr>
+        <w:t>(</w:t>
+      </w:r>
+      <w:proofErr w:type="gramEnd"/>
+      <w:r>
+        <w:rPr>
+          <w:rFonts w:ascii="Arial" w:eastAsia="Times New Roman" w:hAnsi="Arial" w:cs="Arial"/>
+          <w:color w:val="000000"/>
+          <w:u w:val="single"/>
+        </w:rPr>
+        <w:t>name, resistance</w:t>
+      </w:r>
+      <w:r>
+        <w:rPr>
+          <w:rFonts w:ascii="Arial" w:eastAsia="Times New Roman" w:hAnsi="Arial" w:cs="Arial"/>
+          <w:color w:val="000000"/>
+        </w:rPr>
+        <w:t>)</w:t>
+      </w:r>
+    </w:p>
+    <w:p>
+      <w:pPr>
+        <w:spacing w:after="0" w:line="480" w:lineRule="auto"/>
+        <w:rPr>
+          <w:rFonts w:ascii="Times New Roman" w:eastAsia="Times New Roman" w:hAnsi="Times New Roman" w:cs="Times New Roman"/>
+          <w:sz w:val="24"/>
+          <w:szCs w:val="24"/>
+        </w:rPr>
+      </w:pPr>
+      <w:proofErr w:type="spellStart"/>
+      <w:proofErr w:type="gramStart"/>
+      <w:r>
+        <w:rPr>
+          <w:rFonts w:ascii="Arial" w:eastAsia="Times New Roman" w:hAnsi="Arial" w:cs="Arial"/>
+          <w:b/>
+          <w:bCs/>
+          <w:color w:val="000000"/>
+        </w:rPr>
+        <w:t>WeaponEnchantment</w:t>
+      </w:r>
+      <w:proofErr w:type="spellEnd"/>
+      <w:r>
+        <w:rPr>
+          <w:rFonts w:ascii="Arial" w:eastAsia="Times New Roman" w:hAnsi="Arial" w:cs="Arial"/>
+          <w:color w:val="000000"/>
+        </w:rPr>
+        <w:t>(</w:t>
+      </w:r>
+      <w:proofErr w:type="spellStart"/>
+      <w:proofErr w:type="gramEnd"/>
+      <w:r>
+        <w:rPr>
+          <w:rFonts w:ascii="Arial" w:eastAsia="Times New Roman" w:hAnsi="Arial" w:cs="Arial"/>
+          <w:color w:val="000000"/>
+          <w:u w:val="single"/>
+        </w:rPr>
+        <w:t>wID</w:t>
+      </w:r>
+      <w:proofErr w:type="spellEnd"/>
+      <w:r>
+        <w:rPr>
+          <w:rFonts w:ascii="Arial" w:eastAsia="Times New Roman" w:hAnsi="Arial" w:cs="Arial"/>
+          <w:color w:val="000000"/>
+          <w:u w:val="single"/>
+        </w:rPr>
+        <w:t>, enchantment</w:t>
+      </w:r>
+      <w:r>
+        <w:rPr>
+          <w:rFonts w:ascii="Arial" w:eastAsia="Times New Roman" w:hAnsi="Arial" w:cs="Arial"/>
+          <w:color w:val="000000"/>
+        </w:rPr>
+        <w:t>)</w:t>
+      </w:r>
+    </w:p>
+    <w:p>
+      <w:pPr>
+        <w:spacing w:after="0" w:line="480" w:lineRule="auto"/>
+        <w:rPr>
+          <w:rFonts w:ascii="Times New Roman" w:eastAsia="Times New Roman" w:hAnsi="Times New Roman" w:cs="Times New Roman"/>
+          <w:sz w:val="24"/>
+          <w:szCs w:val="24"/>
+        </w:rPr>
+      </w:pPr>
+      <w:proofErr w:type="spellStart"/>
+      <w:proofErr w:type="gramStart"/>
+      <w:r>
+        <w:rPr>
+          <w:rFonts w:ascii="Arial" w:eastAsia="Times New Roman" w:hAnsi="Arial" w:cs="Arial"/>
+          <w:b/>
+          <w:bCs/>
+          <w:color w:val="000000"/>
+        </w:rPr>
+        <w:t>CharacterSkills</w:t>
+      </w:r>
+      <w:proofErr w:type="spellEnd"/>
+      <w:r>
+        <w:rPr>
+          <w:rFonts w:ascii="Arial" w:eastAsia="Times New Roman" w:hAnsi="Arial" w:cs="Arial"/>
+          <w:color w:val="000000"/>
+        </w:rPr>
+        <w:t>(</w:t>
+      </w:r>
+      <w:proofErr w:type="spellStart"/>
+      <w:proofErr w:type="gramEnd"/>
+      <w:r>
+        <w:rPr>
+          <w:rFonts w:ascii="Arial" w:eastAsia="Times New Roman" w:hAnsi="Arial" w:cs="Arial"/>
+          <w:color w:val="000000"/>
+          <w:u w:val="single"/>
+        </w:rPr>
+        <w:t>refID</w:t>
+      </w:r>
+      <w:proofErr w:type="spellEnd"/>
+      <w:r>
+        <w:rPr>
+          <w:rFonts w:ascii="Arial" w:eastAsia="Times New Roman" w:hAnsi="Arial" w:cs="Arial"/>
+          <w:color w:val="000000"/>
+          <w:u w:val="single"/>
+        </w:rPr>
+        <w:t>, skill</w:t>
+      </w:r>
+      <w:r>
+        <w:rPr>
+          <w:rFonts w:ascii="Arial" w:eastAsia="Times New Roman" w:hAnsi="Arial" w:cs="Arial"/>
+          <w:color w:val="000000"/>
+        </w:rPr>
+        <w:t>)</w:t>
+      </w:r>
+    </w:p>
+    <w:p>
+      <w:pPr>
+        <w:spacing w:after="0" w:line="480" w:lineRule="auto"/>
+        <w:rPr>
+          <w:rFonts w:ascii="Times New Roman" w:eastAsia="Times New Roman" w:hAnsi="Times New Roman" w:cs="Times New Roman"/>
+          <w:sz w:val="24"/>
+          <w:szCs w:val="24"/>
+        </w:rPr>
+      </w:pPr>
+      <w:proofErr w:type="spellStart"/>
+      <w:proofErr w:type="gramStart"/>
+      <w:r>
+        <w:rPr>
+          <w:rFonts w:ascii="Arial" w:eastAsia="Times New Roman" w:hAnsi="Arial" w:cs="Arial"/>
+          <w:b/>
+          <w:bCs/>
+          <w:color w:val="000000"/>
+        </w:rPr>
+        <w:t>CharacterMagic</w:t>
+      </w:r>
+      <w:proofErr w:type="spellEnd"/>
+      <w:r>
+        <w:rPr>
+          <w:rFonts w:ascii="Arial" w:eastAsia="Times New Roman" w:hAnsi="Arial" w:cs="Arial"/>
+          <w:color w:val="000000"/>
+        </w:rPr>
+        <w:t>(</w:t>
+      </w:r>
+      <w:proofErr w:type="spellStart"/>
+      <w:proofErr w:type="gramEnd"/>
+      <w:r>
+        <w:rPr>
+          <w:rFonts w:ascii="Arial" w:eastAsia="Times New Roman" w:hAnsi="Arial" w:cs="Arial"/>
+          <w:color w:val="000000"/>
+          <w:u w:val="single"/>
+        </w:rPr>
+        <w:t>refID</w:t>
+      </w:r>
+      <w:proofErr w:type="spellEnd"/>
+      <w:r>
+        <w:rPr>
+          <w:rFonts w:ascii="Arial" w:eastAsia="Times New Roman" w:hAnsi="Arial" w:cs="Arial"/>
+          <w:color w:val="000000"/>
+          <w:u w:val="single"/>
+        </w:rPr>
+        <w:t>, magic</w:t>
+      </w:r>
+      <w:r>
+        <w:rPr>
+          <w:rFonts w:ascii="Arial" w:eastAsia="Times New Roman" w:hAnsi="Arial" w:cs="Arial"/>
+          <w:color w:val="000000"/>
+        </w:rPr>
+        <w:t>)</w:t>
+      </w:r>
+    </w:p>
+    <w:p>
+      <w:pPr>
+        <w:spacing w:after="0" w:line="480" w:lineRule="auto"/>
+        <w:rPr>
+          <w:rFonts w:ascii="Times New Roman" w:eastAsia="Times New Roman" w:hAnsi="Times New Roman" w:cs="Times New Roman"/>
+          <w:sz w:val="24"/>
+          <w:szCs w:val="24"/>
+        </w:rPr>
+      </w:pPr>
+      <w:proofErr w:type="spellStart"/>
+      <w:proofErr w:type="gramStart"/>
+      <w:r>
+        <w:rPr>
+          <w:rFonts w:ascii="Arial" w:eastAsia="Times New Roman" w:hAnsi="Arial" w:cs="Arial"/>
+          <w:b/>
+          <w:bCs/>
+          <w:color w:val="000000"/>
+        </w:rPr>
+        <w:t>CharacterAbility</w:t>
+      </w:r>
+      <w:proofErr w:type="spellEnd"/>
+      <w:r>
+        <w:rPr>
+          <w:rFonts w:ascii="Arial" w:eastAsia="Times New Roman" w:hAnsi="Arial" w:cs="Arial"/>
+          <w:color w:val="000000"/>
+        </w:rPr>
+        <w:t>(</w:t>
+      </w:r>
+      <w:proofErr w:type="spellStart"/>
+      <w:proofErr w:type="gramEnd"/>
+      <w:r>
+        <w:rPr>
+          <w:rFonts w:ascii="Arial" w:eastAsia="Times New Roman" w:hAnsi="Arial" w:cs="Arial"/>
+          <w:color w:val="000000"/>
+          <w:u w:val="single"/>
+        </w:rPr>
+        <w:t>refID</w:t>
+      </w:r>
+      <w:proofErr w:type="spellEnd"/>
+      <w:r>
+        <w:rPr>
+          <w:rFonts w:ascii="Arial" w:eastAsia="Times New Roman" w:hAnsi="Arial" w:cs="Arial"/>
+          <w:color w:val="000000"/>
+          <w:u w:val="single"/>
+        </w:rPr>
+        <w:t>, ability</w:t>
+      </w:r>
+      <w:r>
+        <w:rPr>
+          <w:rFonts w:ascii="Arial" w:eastAsia="Times New Roman" w:hAnsi="Arial" w:cs="Arial"/>
+          <w:color w:val="000000"/>
+        </w:rPr>
+        <w:t>)</w:t>
+      </w:r>
+    </w:p>
+    <w:p>
+      <w:pPr>
+        <w:spacing w:after="0" w:line="480" w:lineRule="auto"/>
+        <w:rPr>
+          <w:rFonts w:ascii="Times New Roman" w:eastAsia="Times New Roman" w:hAnsi="Times New Roman" w:cs="Times New Roman"/>
+          <w:sz w:val="24"/>
+          <w:szCs w:val="24"/>
+        </w:rPr>
+      </w:pPr>
+      <w:proofErr w:type="spellStart"/>
+      <w:proofErr w:type="gramStart"/>
+      <w:r>
+        <w:rPr>
+          <w:rFonts w:ascii="Arial" w:eastAsia="Times New Roman" w:hAnsi="Arial" w:cs="Arial"/>
+          <w:b/>
+          <w:bCs/>
+          <w:color w:val="000000"/>
+        </w:rPr>
+        <w:t>CharacterFaction</w:t>
+      </w:r>
+      <w:proofErr w:type="spellEnd"/>
+      <w:r>
+        <w:rPr>
+          <w:rFonts w:ascii="Arial" w:eastAsia="Times New Roman" w:hAnsi="Arial" w:cs="Arial"/>
+          <w:color w:val="000000"/>
+        </w:rPr>
+        <w:t>(</w:t>
+      </w:r>
+      <w:proofErr w:type="spellStart"/>
+      <w:proofErr w:type="gramEnd"/>
+      <w:r>
+        <w:rPr>
+          <w:rFonts w:ascii="Arial" w:eastAsia="Times New Roman" w:hAnsi="Arial" w:cs="Arial"/>
+          <w:color w:val="000000"/>
+          <w:u w:val="single"/>
+        </w:rPr>
+        <w:t>refID</w:t>
+      </w:r>
+      <w:proofErr w:type="spellEnd"/>
+      <w:r>
+        <w:rPr>
+          <w:rFonts w:ascii="Arial" w:eastAsia="Times New Roman" w:hAnsi="Arial" w:cs="Arial"/>
+          <w:color w:val="000000"/>
+          <w:u w:val="single"/>
+        </w:rPr>
+        <w:t>, faction</w:t>
+      </w:r>
+      <w:r>
+        <w:rPr>
+          <w:rFonts w:ascii="Arial" w:eastAsia="Times New Roman" w:hAnsi="Arial" w:cs="Arial"/>
+          <w:color w:val="000000"/>
+        </w:rPr>
+        <w:t>)</w:t>
+      </w:r>
+    </w:p>
+    <w:p>
+      <w:pPr>
+        <w:spacing w:after="0" w:line="480" w:lineRule="auto"/>
+        <w:rPr>
+          <w:rFonts w:ascii="Times New Roman" w:eastAsia="Times New Roman" w:hAnsi="Times New Roman" w:cs="Times New Roman"/>
+          <w:sz w:val="24"/>
+          <w:szCs w:val="24"/>
+        </w:rPr>
+      </w:pPr>
+      <w:proofErr w:type="spellStart"/>
+      <w:proofErr w:type="gramStart"/>
+      <w:r>
+        <w:rPr>
+          <w:rFonts w:ascii="Arial" w:eastAsia="Times New Roman" w:hAnsi="Arial" w:cs="Arial"/>
+          <w:b/>
+          <w:bCs/>
+          <w:color w:val="000000"/>
+        </w:rPr>
+        <w:t>QuestStarted</w:t>
+      </w:r>
+      <w:proofErr w:type="spellEnd"/>
+      <w:r>
+        <w:rPr>
+          <w:rFonts w:ascii="Arial" w:eastAsia="Times New Roman" w:hAnsi="Arial" w:cs="Arial"/>
+          <w:color w:val="000000"/>
+        </w:rPr>
+        <w:t>(</w:t>
+      </w:r>
+      <w:proofErr w:type="spellStart"/>
+      <w:proofErr w:type="gramEnd"/>
+      <w:r>
+        <w:rPr>
+          <w:rFonts w:ascii="Arial" w:eastAsia="Times New Roman" w:hAnsi="Arial" w:cs="Arial"/>
+          <w:color w:val="000000"/>
+          <w:u w:val="single"/>
+        </w:rPr>
+        <w:t>questName</w:t>
+      </w:r>
+      <w:proofErr w:type="spellEnd"/>
+      <w:r>
+        <w:rPr>
+          <w:rFonts w:ascii="Arial" w:eastAsia="Times New Roman" w:hAnsi="Arial" w:cs="Arial"/>
+          <w:color w:val="000000"/>
+          <w:u w:val="single"/>
+        </w:rPr>
+        <w:t xml:space="preserve">, </w:t>
+      </w:r>
+      <w:proofErr w:type="spellStart"/>
+      <w:r>
+        <w:rPr>
+          <w:rFonts w:ascii="Arial" w:eastAsia="Times New Roman" w:hAnsi="Arial" w:cs="Arial"/>
+          <w:color w:val="000000"/>
+          <w:u w:val="single"/>
+        </w:rPr>
+        <w:t>refID</w:t>
+      </w:r>
+      <w:proofErr w:type="spellEnd"/>
+      <w:r>
+        <w:rPr>
+          <w:rFonts w:ascii="Arial" w:eastAsia="Times New Roman" w:hAnsi="Arial" w:cs="Arial"/>
+          <w:color w:val="000000"/>
+        </w:rPr>
+        <w:t xml:space="preserve">, </w:t>
+      </w:r>
+      <w:proofErr w:type="spellStart"/>
+      <w:r>
+        <w:rPr>
+          <w:rFonts w:ascii="Arial" w:eastAsia="Times New Roman" w:hAnsi="Arial" w:cs="Arial"/>
+          <w:color w:val="000000"/>
+        </w:rPr>
+        <w:t>timeStarted</w:t>
+      </w:r>
+      <w:proofErr w:type="spellEnd"/>
+      <w:r>
+        <w:rPr>
+          <w:rFonts w:ascii="Arial" w:eastAsia="Times New Roman" w:hAnsi="Arial" w:cs="Arial"/>
+          <w:color w:val="000000"/>
+        </w:rPr>
+        <w:t>)</w:t>
+      </w:r>
+    </w:p>
+    <w:p>
+      <w:pPr>
+        <w:spacing w:after="0" w:line="480" w:lineRule="auto"/>
+        <w:rPr>
+          <w:rFonts w:ascii="Arial" w:eastAsia="Times New Roman" w:hAnsi="Arial" w:cs="Arial"/>
+          <w:color w:val="000000"/>
+        </w:rPr>
+      </w:pPr>
+      <w:proofErr w:type="spellStart"/>
+      <w:proofErr w:type="gramStart"/>
+      <w:r>
+        <w:rPr>
+          <w:rFonts w:ascii="Arial" w:eastAsia="Times New Roman" w:hAnsi="Arial" w:cs="Arial"/>
+          <w:b/>
+          <w:bCs/>
+          <w:color w:val="000000"/>
+        </w:rPr>
+        <w:t>QuestsIn</w:t>
+      </w:r>
+      <w:proofErr w:type="spellEnd"/>
+      <w:r>
+        <w:rPr>
+          <w:rFonts w:ascii="Arial" w:eastAsia="Times New Roman" w:hAnsi="Arial" w:cs="Arial"/>
+          <w:color w:val="000000"/>
+        </w:rPr>
+        <w:t>(</w:t>
+      </w:r>
+      <w:proofErr w:type="spellStart"/>
+      <w:proofErr w:type="gramEnd"/>
+      <w:r>
+        <w:rPr>
+          <w:rFonts w:ascii="Arial" w:eastAsia="Times New Roman" w:hAnsi="Arial" w:cs="Arial"/>
+          <w:color w:val="000000"/>
+          <w:u w:val="single"/>
+        </w:rPr>
+        <w:t>locationID</w:t>
+      </w:r>
+      <w:proofErr w:type="spellEnd"/>
+      <w:r>
+        <w:rPr>
+          <w:rFonts w:ascii="Arial" w:eastAsia="Times New Roman" w:hAnsi="Arial" w:cs="Arial"/>
+          <w:color w:val="000000"/>
+          <w:u w:val="single"/>
+        </w:rPr>
+        <w:t xml:space="preserve">, </w:t>
+      </w:r>
+      <w:proofErr w:type="spellStart"/>
+      <w:r>
+        <w:rPr>
+          <w:rFonts w:ascii="Arial" w:eastAsia="Times New Roman" w:hAnsi="Arial" w:cs="Arial"/>
+          <w:color w:val="000000"/>
+          <w:u w:val="single"/>
+        </w:rPr>
+        <w:t>questName</w:t>
+      </w:r>
+      <w:proofErr w:type="spellEnd"/>
+      <w:r>
+        <w:rPr>
+          <w:rFonts w:ascii="Arial" w:eastAsia="Times New Roman" w:hAnsi="Arial" w:cs="Arial"/>
+          <w:color w:val="000000"/>
+        </w:rPr>
+        <w:t>)</w:t>
+      </w:r>
+    </w:p>
+    <w:p>
+      <w:pPr>
+        <w:spacing w:after="0" w:line="480" w:lineRule="auto"/>
+        <w:rPr>
+          <w:rFonts w:ascii="Arial" w:eastAsia="Times New Roman" w:hAnsi="Arial" w:cs="Arial"/>
+          <w:color w:val="000000"/>
+        </w:rPr>
+      </w:pPr>
+    </w:p>
+    <w:p>
+      <w:pPr>
+        <w:rPr>
+          <w:rFonts w:ascii="Arial" w:eastAsia="Times New Roman" w:hAnsi="Arial" w:cs="Arial"/>
+          <w:color w:val="000000"/>
+        </w:rPr>
+      </w:pPr>
+      <w:r>
+        <w:rPr>
+          <w:rFonts w:ascii="Arial" w:eastAsia="Times New Roman" w:hAnsi="Arial" w:cs="Arial"/>
+          <w:color w:val="000000"/>
+        </w:rPr>
+        <w:br w:type="page"/>
+      </w:r>
+    </w:p>
+    <w:p>
+      <w:pPr>
+        <w:spacing w:after="0" w:line="480" w:lineRule="auto"/>
+        <w:jc w:val="center"/>
+        <w:rPr>
+          <w:rFonts w:ascii="Times New Roman" w:eastAsia="Times New Roman" w:hAnsi="Times New Roman" w:cs="Times New Roman"/>
+          <w:sz w:val="36"/>
+          <w:szCs w:val="36"/>
+        </w:rPr>
+      </w:pPr>
+      <w:r>
+        <w:rPr>
+          <w:rFonts w:ascii="Times New Roman" w:eastAsia="Times New Roman" w:hAnsi="Times New Roman" w:cs="Times New Roman"/>
+          <w:sz w:val="36"/>
+          <w:szCs w:val="36"/>
+        </w:rPr>
+        <w:lastRenderedPageBreak/>
+        <w:t>Integrity Constraints</w:t>
+      </w:r>
+    </w:p>
+    <w:p>
+      <w:pPr>
+        <w:spacing w:after="0" w:line="240" w:lineRule="auto"/>
+        <w:rPr>
+          <w:rFonts w:ascii="Times New Roman" w:eastAsia="Times New Roman" w:hAnsi="Times New Roman" w:cs="Times New Roman"/>
+          <w:sz w:val="24"/>
+          <w:szCs w:val="24"/>
+        </w:rPr>
+      </w:pPr>
+    </w:p>
+    <w:tbl>
+      <w:tblPr>
+        <w:tblW w:w="0" w:type="auto"/>
+        <w:tblCellMar>
+          <w:top w:w="15" w:type="dxa"/>
+          <w:left w:w="15" w:type="dxa"/>
+          <w:bottom w:w="15" w:type="dxa"/>
+          <w:right w:w="15" w:type="dxa"/>
+        </w:tblCellMar>
+        <w:tblLook w:val="04A0" w:firstRow="1" w:lastRow="0" w:firstColumn="1" w:lastColumn="0" w:noHBand="0" w:noVBand="1"/>
+      </w:tblPr>
+      <w:tblGrid>
+        <w:gridCol w:w="2008"/>
+        <w:gridCol w:w="1748"/>
+        <w:gridCol w:w="5584"/>
+      </w:tblGrid>
+      <w:tr>
+        <w:tc>
+          <w:tcPr>
+            <w:tcW w:w="0" w:type="auto"/>
+            <w:tcBorders>
+              <w:top w:val="single" w:sz="8" w:space="0" w:color="000000"/>
+              <w:left w:val="single" w:sz="8" w:space="0" w:color="000000"/>
+              <w:bottom w:val="single" w:sz="8" w:space="0" w:color="000000"/>
+              <w:right w:val="single" w:sz="8" w:space="0" w:color="000000"/>
+            </w:tcBorders>
+            <w:tcMar>
+              <w:top w:w="100" w:type="dxa"/>
+              <w:left w:w="100" w:type="dxa"/>
+              <w:bottom w:w="100" w:type="dxa"/>
+              <w:right w:w="100" w:type="dxa"/>
+            </w:tcMar>
+            <w:hideMark/>
+          </w:tcPr>
+          <w:p>
+            <w:pPr>
+              <w:spacing w:after="0" w:line="240" w:lineRule="auto"/>
+              <w:rPr>
+                <w:rFonts w:ascii="Times New Roman" w:eastAsia="Times New Roman" w:hAnsi="Times New Roman" w:cs="Times New Roman"/>
+                <w:sz w:val="24"/>
+                <w:szCs w:val="24"/>
+              </w:rPr>
+            </w:pPr>
+            <w:r>
+              <w:rPr>
+                <w:rFonts w:ascii="Times New Roman" w:eastAsia="Times New Roman" w:hAnsi="Times New Roman" w:cs="Times New Roman"/>
+                <w:color w:val="000000"/>
+                <w:sz w:val="24"/>
+                <w:szCs w:val="24"/>
+              </w:rPr>
+              <w:t>IC name &amp; table(s)</w:t>
+            </w:r>
+          </w:p>
+        </w:tc>
+        <w:tc>
+          <w:tcPr>
+            <w:tcW w:w="0" w:type="auto"/>
+            <w:tcBorders>
+              <w:top w:val="single" w:sz="8" w:space="0" w:color="000000"/>
+              <w:left w:val="single" w:sz="8" w:space="0" w:color="000000"/>
+              <w:bottom w:val="single" w:sz="8" w:space="0" w:color="000000"/>
+              <w:right w:val="single" w:sz="8" w:space="0" w:color="000000"/>
+            </w:tcBorders>
+            <w:tcMar>
+              <w:top w:w="100" w:type="dxa"/>
+              <w:left w:w="100" w:type="dxa"/>
+              <w:bottom w:w="100" w:type="dxa"/>
+              <w:right w:w="100" w:type="dxa"/>
+            </w:tcMar>
+            <w:hideMark/>
+          </w:tcPr>
+          <w:p>
+            <w:pPr>
+              <w:spacing w:after="0" w:line="240" w:lineRule="auto"/>
+              <w:rPr>
+                <w:rFonts w:ascii="Times New Roman" w:eastAsia="Times New Roman" w:hAnsi="Times New Roman" w:cs="Times New Roman"/>
+                <w:sz w:val="24"/>
+                <w:szCs w:val="24"/>
+              </w:rPr>
+            </w:pPr>
+            <w:r>
+              <w:rPr>
+                <w:rFonts w:ascii="Times New Roman" w:eastAsia="Times New Roman" w:hAnsi="Times New Roman" w:cs="Times New Roman"/>
+                <w:color w:val="000000"/>
+                <w:sz w:val="24"/>
+                <w:szCs w:val="24"/>
+              </w:rPr>
+              <w:t>IC type</w:t>
+            </w:r>
+          </w:p>
+        </w:tc>
+        <w:tc>
+          <w:tcPr>
+            <w:tcW w:w="0" w:type="auto"/>
+            <w:tcBorders>
+              <w:top w:val="single" w:sz="8" w:space="0" w:color="000000"/>
+              <w:left w:val="single" w:sz="8" w:space="0" w:color="000000"/>
+              <w:bottom w:val="single" w:sz="8" w:space="0" w:color="000000"/>
+              <w:right w:val="single" w:sz="8" w:space="0" w:color="000000"/>
+            </w:tcBorders>
+            <w:tcMar>
+              <w:top w:w="100" w:type="dxa"/>
+              <w:left w:w="100" w:type="dxa"/>
+              <w:bottom w:w="100" w:type="dxa"/>
+              <w:right w:w="100" w:type="dxa"/>
+            </w:tcMar>
+            <w:hideMark/>
+          </w:tcPr>
+          <w:p>
+            <w:pPr>
+              <w:spacing w:after="0" w:line="240" w:lineRule="auto"/>
+              <w:rPr>
+                <w:rFonts w:ascii="Times New Roman" w:eastAsia="Times New Roman" w:hAnsi="Times New Roman" w:cs="Times New Roman"/>
+                <w:sz w:val="24"/>
+                <w:szCs w:val="24"/>
+              </w:rPr>
+            </w:pPr>
+            <w:r>
+              <w:rPr>
+                <w:rFonts w:ascii="Times New Roman" w:eastAsia="Times New Roman" w:hAnsi="Times New Roman" w:cs="Times New Roman"/>
+                <w:color w:val="000000"/>
+                <w:sz w:val="24"/>
+                <w:szCs w:val="24"/>
+              </w:rPr>
+              <w:t>English statement</w:t>
+            </w:r>
+          </w:p>
+        </w:tc>
+      </w:tr>
+      <w:tr>
+        <w:tc>
+          <w:tcPr>
+            <w:tcW w:w="0" w:type="auto"/>
+            <w:tcBorders>
+              <w:top w:val="single" w:sz="8" w:space="0" w:color="000000"/>
+              <w:left w:val="single" w:sz="8" w:space="0" w:color="000000"/>
+              <w:bottom w:val="single" w:sz="8" w:space="0" w:color="000000"/>
+              <w:right w:val="single" w:sz="8" w:space="0" w:color="000000"/>
+            </w:tcBorders>
+            <w:tcMar>
+              <w:top w:w="100" w:type="dxa"/>
+              <w:left w:w="100" w:type="dxa"/>
+              <w:bottom w:w="100" w:type="dxa"/>
+              <w:right w:w="100" w:type="dxa"/>
+            </w:tcMar>
+            <w:hideMark/>
+          </w:tcPr>
+          <w:p>
+            <w:pPr>
+              <w:spacing w:after="0" w:line="240" w:lineRule="auto"/>
+              <w:rPr>
+                <w:rFonts w:ascii="Times New Roman" w:eastAsia="Times New Roman" w:hAnsi="Times New Roman" w:cs="Times New Roman"/>
+                <w:sz w:val="24"/>
+                <w:szCs w:val="24"/>
+              </w:rPr>
+            </w:pPr>
+            <w:proofErr w:type="spellStart"/>
+            <w:r>
+              <w:rPr>
+                <w:rFonts w:ascii="Times New Roman" w:eastAsia="Times New Roman" w:hAnsi="Times New Roman" w:cs="Times New Roman"/>
+                <w:color w:val="000000"/>
+                <w:sz w:val="24"/>
+                <w:szCs w:val="24"/>
+              </w:rPr>
+              <w:t>ICChar_PK</w:t>
+            </w:r>
+            <w:proofErr w:type="spellEnd"/>
+          </w:p>
+          <w:p>
+            <w:pPr>
+              <w:spacing w:after="0" w:line="240" w:lineRule="auto"/>
+              <w:rPr>
+                <w:rFonts w:ascii="Times New Roman" w:eastAsia="Times New Roman" w:hAnsi="Times New Roman" w:cs="Times New Roman"/>
+                <w:sz w:val="24"/>
+                <w:szCs w:val="24"/>
+              </w:rPr>
+            </w:pPr>
+            <w:r>
+              <w:rPr>
+                <w:rFonts w:ascii="Times New Roman" w:eastAsia="Times New Roman" w:hAnsi="Times New Roman" w:cs="Times New Roman"/>
+                <w:color w:val="000000"/>
+                <w:sz w:val="24"/>
+                <w:szCs w:val="24"/>
+              </w:rPr>
+              <w:t>Character Table</w:t>
+            </w:r>
+          </w:p>
+        </w:tc>
+        <w:tc>
+          <w:tcPr>
+            <w:tcW w:w="0" w:type="auto"/>
+            <w:tcBorders>
+              <w:top w:val="single" w:sz="8" w:space="0" w:color="000000"/>
+              <w:left w:val="single" w:sz="8" w:space="0" w:color="000000"/>
+              <w:bottom w:val="single" w:sz="8" w:space="0" w:color="000000"/>
+              <w:right w:val="single" w:sz="8" w:space="0" w:color="000000"/>
+            </w:tcBorders>
+            <w:tcMar>
+              <w:top w:w="100" w:type="dxa"/>
+              <w:left w:w="100" w:type="dxa"/>
+              <w:bottom w:w="100" w:type="dxa"/>
+              <w:right w:w="100" w:type="dxa"/>
+            </w:tcMar>
+            <w:hideMark/>
+          </w:tcPr>
+          <w:p>
+            <w:pPr>
+              <w:spacing w:after="0" w:line="240" w:lineRule="auto"/>
+              <w:rPr>
+                <w:rFonts w:ascii="Times New Roman" w:eastAsia="Times New Roman" w:hAnsi="Times New Roman" w:cs="Times New Roman"/>
+                <w:sz w:val="24"/>
+                <w:szCs w:val="24"/>
+              </w:rPr>
+            </w:pPr>
+            <w:r>
+              <w:rPr>
+                <w:rFonts w:ascii="Times New Roman" w:eastAsia="Times New Roman" w:hAnsi="Times New Roman" w:cs="Times New Roman"/>
+                <w:color w:val="000000"/>
+                <w:sz w:val="24"/>
+                <w:szCs w:val="24"/>
+              </w:rPr>
+              <w:t>Key</w:t>
+            </w:r>
+          </w:p>
+        </w:tc>
+        <w:tc>
+          <w:tcPr>
+            <w:tcW w:w="0" w:type="auto"/>
+            <w:tcBorders>
+              <w:top w:val="single" w:sz="8" w:space="0" w:color="000000"/>
+              <w:left w:val="single" w:sz="8" w:space="0" w:color="000000"/>
+              <w:bottom w:val="single" w:sz="8" w:space="0" w:color="000000"/>
+              <w:right w:val="single" w:sz="8" w:space="0" w:color="000000"/>
+            </w:tcBorders>
+            <w:tcMar>
+              <w:top w:w="100" w:type="dxa"/>
+              <w:left w:w="100" w:type="dxa"/>
+              <w:bottom w:w="100" w:type="dxa"/>
+              <w:right w:w="100" w:type="dxa"/>
+            </w:tcMar>
+            <w:hideMark/>
+          </w:tcPr>
+          <w:p>
+            <w:pPr>
+              <w:spacing w:after="0" w:line="240" w:lineRule="auto"/>
+              <w:rPr>
+                <w:rFonts w:ascii="Times New Roman" w:eastAsia="Times New Roman" w:hAnsi="Times New Roman" w:cs="Times New Roman"/>
+                <w:sz w:val="24"/>
+                <w:szCs w:val="24"/>
+              </w:rPr>
+            </w:pPr>
+            <w:r>
+              <w:rPr>
+                <w:rFonts w:ascii="Times New Roman" w:eastAsia="Times New Roman" w:hAnsi="Times New Roman" w:cs="Times New Roman"/>
+                <w:color w:val="000000"/>
+                <w:sz w:val="24"/>
+                <w:szCs w:val="24"/>
+              </w:rPr>
+              <w:t xml:space="preserve">The primary key of the entity Character is </w:t>
+            </w:r>
+            <w:proofErr w:type="spellStart"/>
+            <w:r>
+              <w:rPr>
+                <w:rFonts w:ascii="Times New Roman" w:eastAsia="Times New Roman" w:hAnsi="Times New Roman" w:cs="Times New Roman"/>
+                <w:color w:val="000000"/>
+                <w:sz w:val="24"/>
+                <w:szCs w:val="24"/>
+              </w:rPr>
+              <w:t>refID</w:t>
+            </w:r>
+            <w:proofErr w:type="spellEnd"/>
+            <w:r>
+              <w:rPr>
+                <w:rFonts w:ascii="Times New Roman" w:eastAsia="Times New Roman" w:hAnsi="Times New Roman" w:cs="Times New Roman"/>
+                <w:color w:val="000000"/>
+                <w:sz w:val="24"/>
+                <w:szCs w:val="24"/>
+              </w:rPr>
+              <w:t>.</w:t>
+            </w:r>
+          </w:p>
+        </w:tc>
+      </w:tr>
+      <w:tr>
+        <w:tc>
+          <w:tcPr>
+            <w:tcW w:w="0" w:type="auto"/>
+            <w:tcBorders>
+              <w:top w:val="single" w:sz="8" w:space="0" w:color="000000"/>
+              <w:left w:val="single" w:sz="8" w:space="0" w:color="000000"/>
+              <w:bottom w:val="single" w:sz="8" w:space="0" w:color="000000"/>
+              <w:right w:val="single" w:sz="8" w:space="0" w:color="000000"/>
+            </w:tcBorders>
+            <w:tcMar>
+              <w:top w:w="100" w:type="dxa"/>
+              <w:left w:w="100" w:type="dxa"/>
+              <w:bottom w:w="100" w:type="dxa"/>
+              <w:right w:w="100" w:type="dxa"/>
+            </w:tcMar>
+            <w:hideMark/>
+          </w:tcPr>
+          <w:p>
+            <w:pPr>
+              <w:spacing w:after="0" w:line="240" w:lineRule="auto"/>
+              <w:rPr>
+                <w:rFonts w:ascii="Times New Roman" w:eastAsia="Times New Roman" w:hAnsi="Times New Roman" w:cs="Times New Roman"/>
+                <w:sz w:val="24"/>
+                <w:szCs w:val="24"/>
+              </w:rPr>
+            </w:pPr>
+            <w:proofErr w:type="spellStart"/>
+            <w:r>
+              <w:rPr>
+                <w:rFonts w:ascii="Times New Roman" w:eastAsia="Times New Roman" w:hAnsi="Times New Roman" w:cs="Times New Roman"/>
+                <w:color w:val="000000"/>
+                <w:sz w:val="24"/>
+                <w:szCs w:val="24"/>
+              </w:rPr>
+              <w:t>ICChar_Loc_FK</w:t>
+            </w:r>
+            <w:proofErr w:type="spellEnd"/>
+          </w:p>
+          <w:p>
+            <w:pPr>
+              <w:spacing w:after="0" w:line="240" w:lineRule="auto"/>
+              <w:rPr>
+                <w:rFonts w:ascii="Times New Roman" w:eastAsia="Times New Roman" w:hAnsi="Times New Roman" w:cs="Times New Roman"/>
+                <w:sz w:val="24"/>
+                <w:szCs w:val="24"/>
+              </w:rPr>
+            </w:pPr>
+            <w:r>
+              <w:rPr>
+                <w:rFonts w:ascii="Times New Roman" w:eastAsia="Times New Roman" w:hAnsi="Times New Roman" w:cs="Times New Roman"/>
+                <w:color w:val="000000"/>
+                <w:sz w:val="24"/>
+                <w:szCs w:val="24"/>
+              </w:rPr>
+              <w:t>Character Table</w:t>
+            </w:r>
+          </w:p>
+        </w:tc>
+        <w:tc>
+          <w:tcPr>
+            <w:tcW w:w="0" w:type="auto"/>
+            <w:tcBorders>
+              <w:top w:val="single" w:sz="8" w:space="0" w:color="000000"/>
+              <w:left w:val="single" w:sz="8" w:space="0" w:color="000000"/>
+              <w:bottom w:val="single" w:sz="8" w:space="0" w:color="000000"/>
+              <w:right w:val="single" w:sz="8" w:space="0" w:color="000000"/>
+            </w:tcBorders>
+            <w:tcMar>
+              <w:top w:w="100" w:type="dxa"/>
+              <w:left w:w="100" w:type="dxa"/>
+              <w:bottom w:w="100" w:type="dxa"/>
+              <w:right w:w="100" w:type="dxa"/>
+            </w:tcMar>
+            <w:hideMark/>
+          </w:tcPr>
+          <w:p>
+            <w:pPr>
+              <w:spacing w:after="0" w:line="240" w:lineRule="auto"/>
+              <w:rPr>
+                <w:rFonts w:ascii="Times New Roman" w:eastAsia="Times New Roman" w:hAnsi="Times New Roman" w:cs="Times New Roman"/>
+                <w:sz w:val="24"/>
+                <w:szCs w:val="24"/>
+              </w:rPr>
+            </w:pPr>
+            <w:r>
+              <w:rPr>
+                <w:rFonts w:ascii="Times New Roman" w:eastAsia="Times New Roman" w:hAnsi="Times New Roman" w:cs="Times New Roman"/>
+                <w:color w:val="000000"/>
+                <w:sz w:val="24"/>
+                <w:szCs w:val="24"/>
+              </w:rPr>
+              <w:t>Foreign Key</w:t>
+            </w:r>
+          </w:p>
+        </w:tc>
+        <w:tc>
+          <w:tcPr>
+            <w:tcW w:w="0" w:type="auto"/>
+            <w:tcBorders>
+              <w:top w:val="single" w:sz="8" w:space="0" w:color="000000"/>
+              <w:left w:val="single" w:sz="8" w:space="0" w:color="000000"/>
+              <w:bottom w:val="single" w:sz="8" w:space="0" w:color="000000"/>
+              <w:right w:val="single" w:sz="8" w:space="0" w:color="000000"/>
+            </w:tcBorders>
+            <w:tcMar>
+              <w:top w:w="100" w:type="dxa"/>
+              <w:left w:w="100" w:type="dxa"/>
+              <w:bottom w:w="100" w:type="dxa"/>
+              <w:right w:w="100" w:type="dxa"/>
+            </w:tcMar>
+            <w:hideMark/>
+          </w:tcPr>
+          <w:p>
+            <w:pPr>
+              <w:spacing w:after="0" w:line="240" w:lineRule="auto"/>
+              <w:rPr>
+                <w:rFonts w:ascii="Times New Roman" w:eastAsia="Times New Roman" w:hAnsi="Times New Roman" w:cs="Times New Roman"/>
+                <w:sz w:val="24"/>
+                <w:szCs w:val="24"/>
+              </w:rPr>
+            </w:pPr>
+            <w:r>
+              <w:rPr>
+                <w:rFonts w:ascii="Times New Roman" w:eastAsia="Times New Roman" w:hAnsi="Times New Roman" w:cs="Times New Roman"/>
+                <w:color w:val="000000"/>
+                <w:sz w:val="24"/>
+                <w:szCs w:val="24"/>
+              </w:rPr>
+              <w:t>Every location that a Character can be in must be a valid location.</w:t>
+            </w:r>
+          </w:p>
+        </w:tc>
+      </w:tr>
+      <w:tr>
+        <w:tc>
+          <w:tcPr>
+            <w:tcW w:w="0" w:type="auto"/>
+            <w:tcBorders>
+              <w:top w:val="single" w:sz="8" w:space="0" w:color="000000"/>
+              <w:left w:val="single" w:sz="8" w:space="0" w:color="000000"/>
+              <w:bottom w:val="single" w:sz="8" w:space="0" w:color="000000"/>
+              <w:right w:val="single" w:sz="8" w:space="0" w:color="000000"/>
+            </w:tcBorders>
+            <w:tcMar>
+              <w:top w:w="100" w:type="dxa"/>
+              <w:left w:w="100" w:type="dxa"/>
+              <w:bottom w:w="100" w:type="dxa"/>
+              <w:right w:w="100" w:type="dxa"/>
+            </w:tcMar>
+            <w:hideMark/>
+          </w:tcPr>
+          <w:p>
+            <w:pPr>
+              <w:spacing w:after="0" w:line="240" w:lineRule="auto"/>
+              <w:rPr>
+                <w:rFonts w:ascii="Times New Roman" w:eastAsia="Times New Roman" w:hAnsi="Times New Roman" w:cs="Times New Roman"/>
+                <w:sz w:val="24"/>
+                <w:szCs w:val="24"/>
+              </w:rPr>
+            </w:pPr>
+            <w:r>
+              <w:rPr>
+                <w:rFonts w:ascii="Times New Roman" w:eastAsia="Times New Roman" w:hAnsi="Times New Roman" w:cs="Times New Roman"/>
+                <w:color w:val="000000"/>
+                <w:sz w:val="24"/>
+                <w:szCs w:val="24"/>
+              </w:rPr>
+              <w:t>ICChar_1att</w:t>
+            </w:r>
+          </w:p>
+          <w:p>
+            <w:pPr>
+              <w:spacing w:after="0" w:line="240" w:lineRule="auto"/>
+              <w:rPr>
+                <w:rFonts w:ascii="Times New Roman" w:eastAsia="Times New Roman" w:hAnsi="Times New Roman" w:cs="Times New Roman"/>
+                <w:sz w:val="24"/>
+                <w:szCs w:val="24"/>
+              </w:rPr>
+            </w:pPr>
+            <w:r>
+              <w:rPr>
+                <w:rFonts w:ascii="Times New Roman" w:eastAsia="Times New Roman" w:hAnsi="Times New Roman" w:cs="Times New Roman"/>
+                <w:color w:val="000000"/>
+                <w:sz w:val="24"/>
+                <w:szCs w:val="24"/>
+              </w:rPr>
+              <w:t>Character Table</w:t>
+            </w:r>
+          </w:p>
+        </w:tc>
+        <w:tc>
+          <w:tcPr>
+            <w:tcW w:w="0" w:type="auto"/>
+            <w:tcBorders>
+              <w:top w:val="single" w:sz="8" w:space="0" w:color="000000"/>
+              <w:left w:val="single" w:sz="8" w:space="0" w:color="000000"/>
+              <w:bottom w:val="single" w:sz="8" w:space="0" w:color="000000"/>
+              <w:right w:val="single" w:sz="8" w:space="0" w:color="000000"/>
+            </w:tcBorders>
+            <w:tcMar>
+              <w:top w:w="100" w:type="dxa"/>
+              <w:left w:w="100" w:type="dxa"/>
+              <w:bottom w:w="100" w:type="dxa"/>
+              <w:right w:w="100" w:type="dxa"/>
+            </w:tcMar>
+            <w:hideMark/>
+          </w:tcPr>
+          <w:p>
+            <w:pPr>
+              <w:spacing w:after="0" w:line="240" w:lineRule="auto"/>
+              <w:rPr>
+                <w:rFonts w:ascii="Times New Roman" w:eastAsia="Times New Roman" w:hAnsi="Times New Roman" w:cs="Times New Roman"/>
+                <w:sz w:val="24"/>
+                <w:szCs w:val="24"/>
+              </w:rPr>
+            </w:pPr>
+            <w:r>
+              <w:rPr>
+                <w:rFonts w:ascii="Times New Roman" w:eastAsia="Times New Roman" w:hAnsi="Times New Roman" w:cs="Times New Roman"/>
+                <w:color w:val="000000"/>
+                <w:sz w:val="24"/>
+                <w:szCs w:val="24"/>
+              </w:rPr>
+              <w:t>1-attribute</w:t>
+            </w:r>
+          </w:p>
+        </w:tc>
+        <w:tc>
+          <w:tcPr>
+            <w:tcW w:w="0" w:type="auto"/>
+            <w:tcBorders>
+              <w:top w:val="single" w:sz="8" w:space="0" w:color="000000"/>
+              <w:left w:val="single" w:sz="8" w:space="0" w:color="000000"/>
+              <w:bottom w:val="single" w:sz="8" w:space="0" w:color="000000"/>
+              <w:right w:val="single" w:sz="8" w:space="0" w:color="000000"/>
+            </w:tcBorders>
+            <w:tcMar>
+              <w:top w:w="100" w:type="dxa"/>
+              <w:left w:w="100" w:type="dxa"/>
+              <w:bottom w:w="100" w:type="dxa"/>
+              <w:right w:w="100" w:type="dxa"/>
+            </w:tcMar>
+            <w:hideMark/>
+          </w:tcPr>
+          <w:p>
+            <w:pPr>
+              <w:spacing w:after="0" w:line="240" w:lineRule="auto"/>
+              <w:rPr>
+                <w:rFonts w:ascii="Times New Roman" w:eastAsia="Times New Roman" w:hAnsi="Times New Roman" w:cs="Times New Roman"/>
+                <w:sz w:val="24"/>
+                <w:szCs w:val="24"/>
+              </w:rPr>
+            </w:pPr>
+            <w:r>
+              <w:rPr>
+                <w:rFonts w:ascii="Times New Roman" w:eastAsia="Times New Roman" w:hAnsi="Times New Roman" w:cs="Times New Roman"/>
+                <w:color w:val="000000"/>
+                <w:sz w:val="24"/>
+                <w:szCs w:val="24"/>
+              </w:rPr>
+              <w:t>Levels of a character must be between 1 and 100.</w:t>
+            </w:r>
+          </w:p>
+        </w:tc>
+      </w:tr>
+      <w:tr>
+        <w:tc>
+          <w:tcPr>
+            <w:tcW w:w="0" w:type="auto"/>
+            <w:tcBorders>
+              <w:top w:val="single" w:sz="8" w:space="0" w:color="000000"/>
+              <w:left w:val="single" w:sz="8" w:space="0" w:color="000000"/>
+              <w:bottom w:val="single" w:sz="8" w:space="0" w:color="000000"/>
+              <w:right w:val="single" w:sz="8" w:space="0" w:color="000000"/>
+            </w:tcBorders>
+            <w:tcMar>
+              <w:top w:w="100" w:type="dxa"/>
+              <w:left w:w="100" w:type="dxa"/>
+              <w:bottom w:w="100" w:type="dxa"/>
+              <w:right w:w="100" w:type="dxa"/>
+            </w:tcMar>
+            <w:hideMark/>
+          </w:tcPr>
+          <w:p>
+            <w:pPr>
+              <w:spacing w:after="0" w:line="240" w:lineRule="auto"/>
+              <w:rPr>
+                <w:rFonts w:ascii="Times New Roman" w:eastAsia="Times New Roman" w:hAnsi="Times New Roman" w:cs="Times New Roman"/>
+                <w:sz w:val="24"/>
+                <w:szCs w:val="24"/>
+              </w:rPr>
+            </w:pPr>
+            <w:r>
+              <w:rPr>
+                <w:rFonts w:ascii="Times New Roman" w:eastAsia="Times New Roman" w:hAnsi="Times New Roman" w:cs="Times New Roman"/>
+                <w:color w:val="000000"/>
+                <w:sz w:val="24"/>
+                <w:szCs w:val="24"/>
+              </w:rPr>
+              <w:t>ICMon_2att</w:t>
+            </w:r>
+          </w:p>
+          <w:p>
+            <w:pPr>
+              <w:spacing w:after="0" w:line="240" w:lineRule="auto"/>
+              <w:rPr>
+                <w:rFonts w:ascii="Times New Roman" w:eastAsia="Times New Roman" w:hAnsi="Times New Roman" w:cs="Times New Roman"/>
+                <w:sz w:val="24"/>
+                <w:szCs w:val="24"/>
+              </w:rPr>
+            </w:pPr>
+            <w:r>
+              <w:rPr>
+                <w:rFonts w:ascii="Times New Roman" w:eastAsia="Times New Roman" w:hAnsi="Times New Roman" w:cs="Times New Roman"/>
+                <w:color w:val="000000"/>
+                <w:sz w:val="24"/>
+                <w:szCs w:val="24"/>
+              </w:rPr>
+              <w:t>Monster Table</w:t>
+            </w:r>
+          </w:p>
+        </w:tc>
+        <w:tc>
+          <w:tcPr>
+            <w:tcW w:w="0" w:type="auto"/>
+            <w:tcBorders>
+              <w:top w:val="single" w:sz="8" w:space="0" w:color="000000"/>
+              <w:left w:val="single" w:sz="8" w:space="0" w:color="000000"/>
+              <w:bottom w:val="single" w:sz="8" w:space="0" w:color="000000"/>
+              <w:right w:val="single" w:sz="8" w:space="0" w:color="000000"/>
+            </w:tcBorders>
+            <w:tcMar>
+              <w:top w:w="100" w:type="dxa"/>
+              <w:left w:w="100" w:type="dxa"/>
+              <w:bottom w:w="100" w:type="dxa"/>
+              <w:right w:w="100" w:type="dxa"/>
+            </w:tcMar>
+            <w:hideMark/>
+          </w:tcPr>
+          <w:p>
+            <w:pPr>
+              <w:spacing w:after="0" w:line="240" w:lineRule="auto"/>
+              <w:rPr>
+                <w:rFonts w:ascii="Times New Roman" w:eastAsia="Times New Roman" w:hAnsi="Times New Roman" w:cs="Times New Roman"/>
+                <w:sz w:val="24"/>
+                <w:szCs w:val="24"/>
+              </w:rPr>
+            </w:pPr>
+            <w:r>
+              <w:rPr>
+                <w:rFonts w:ascii="Times New Roman" w:eastAsia="Times New Roman" w:hAnsi="Times New Roman" w:cs="Times New Roman"/>
+                <w:color w:val="000000"/>
+                <w:sz w:val="24"/>
+                <w:szCs w:val="24"/>
+              </w:rPr>
+              <w:t>2-attribute, 1-row</w:t>
+            </w:r>
+          </w:p>
+        </w:tc>
+        <w:tc>
+          <w:tcPr>
+            <w:tcW w:w="0" w:type="auto"/>
+            <w:tcBorders>
+              <w:top w:val="single" w:sz="8" w:space="0" w:color="000000"/>
+              <w:left w:val="single" w:sz="8" w:space="0" w:color="000000"/>
+              <w:bottom w:val="single" w:sz="8" w:space="0" w:color="000000"/>
+              <w:right w:val="single" w:sz="8" w:space="0" w:color="000000"/>
+            </w:tcBorders>
+            <w:tcMar>
+              <w:top w:w="100" w:type="dxa"/>
+              <w:left w:w="100" w:type="dxa"/>
+              <w:bottom w:w="100" w:type="dxa"/>
+              <w:right w:w="100" w:type="dxa"/>
+            </w:tcMar>
+            <w:hideMark/>
+          </w:tcPr>
+          <w:p>
+            <w:pPr>
+              <w:spacing w:after="0" w:line="240" w:lineRule="auto"/>
+              <w:rPr>
+                <w:rFonts w:ascii="Times New Roman" w:eastAsia="Times New Roman" w:hAnsi="Times New Roman" w:cs="Times New Roman"/>
+                <w:sz w:val="24"/>
+                <w:szCs w:val="24"/>
+              </w:rPr>
+            </w:pPr>
+            <w:r>
+              <w:rPr>
+                <w:rFonts w:ascii="Times New Roman" w:eastAsia="Times New Roman" w:hAnsi="Times New Roman" w:cs="Times New Roman"/>
+                <w:color w:val="000000"/>
+                <w:sz w:val="24"/>
+                <w:szCs w:val="24"/>
+              </w:rPr>
+              <w:t>Check that low level monsters do not drop a large amount of loot.</w:t>
+            </w:r>
+          </w:p>
+        </w:tc>
+      </w:tr>
+    </w:tbl>
+    <w:p>
+      <w:pPr>
+        <w:spacing w:after="0" w:line="480" w:lineRule="auto"/>
+        <w:rPr>
+          <w:rFonts w:ascii="Times New Roman" w:eastAsia="Times New Roman" w:hAnsi="Times New Roman" w:cs="Times New Roman"/>
+          <w:sz w:val="36"/>
+          <w:szCs w:val="36"/>
+        </w:rPr>
+      </w:pPr>
+    </w:p>
+    <w:p>
+      <w:pPr>
+        <w:spacing w:after="0" w:line="480" w:lineRule="auto"/>
+        <w:rPr>
+          <w:rFonts w:ascii="Times New Roman" w:hAnsi="Times New Roman" w:cs="Times New Roman"/>
+          <w:sz w:val="36"/>
+          <w:szCs w:val="36"/>
+        </w:rPr>
+      </w:pPr>
     </w:p>
     <w:sectPr>
-      <w:pgSz w:w="15840" w:h="12240" w:orient="landscape"/>
+      <w:pgSz w:w="12240" w:h="15840"/>
       <w:pgMar w:top="1440" w:right="1440" w:bottom="1440" w:left="1440" w:header="720" w:footer="720" w:gutter="0"/>
       <w:cols w:space="720"/>
       <w:docGrid w:linePitch="360"/>

</xml_diff>

<commit_message>
Couple of quick grammar changes
</commit_message>
<xml_diff>
--- a/FinalProposal.docx
+++ b/FinalProposal.docx
@@ -557,17 +557,17 @@
         </w:rPr>
         <w:t xml:space="preserve">In </w:t>
       </w:r>
-      <w:proofErr w:type="spellStart"/>
-      <w:r>
-        <w:rPr>
-          <w:rFonts w:ascii="Times New Roman" w:eastAsia="Times New Roman" w:hAnsi="Times New Roman" w:cs="Times New Roman"/>
-          <w:color w:val="000000"/>
-          <w:sz w:val="24"/>
-          <w:szCs w:val="24"/>
-        </w:rPr>
-        <w:t>skyrim</w:t>
-      </w:r>
-      <w:proofErr w:type="spellEnd"/>
+      <w:r>
+        <w:rPr>
+          <w:rFonts w:ascii="Times New Roman" w:eastAsia="Times New Roman" w:hAnsi="Times New Roman" w:cs="Times New Roman"/>
+          <w:color w:val="000000"/>
+          <w:sz w:val="24"/>
+          <w:szCs w:val="24"/>
+        </w:rPr>
+        <w:t>Skyrim</w:t>
+      </w:r>
+      <w:bookmarkStart w:id="0" w:name="_GoBack"/>
+      <w:bookmarkEnd w:id="0"/>
       <w:r>
         <w:rPr>
           <w:rFonts w:ascii="Times New Roman" w:eastAsia="Times New Roman" w:hAnsi="Times New Roman" w:cs="Times New Roman"/>
@@ -854,7 +854,7 @@
           <w:sz w:val="24"/>
           <w:szCs w:val="24"/>
         </w:rPr>
-        <w:t>weapontype</w:t>
+        <w:t>WeaponType</w:t>
       </w:r>
       <w:proofErr w:type="spellEnd"/>
       <w:r>
@@ -1121,17 +1121,15 @@
         </w:rPr>
         <w:t xml:space="preserve">, which identifies them, the weather of the location, and the type of location. Each location can have monsters in it, and each monster needs to be in one location. Each location can have NPCs in it, and each NPC needs to be in one location. Some locations are ruled by certain </w:t>
       </w:r>
-      <w:proofErr w:type="spellStart"/>
-      <w:r>
-        <w:rPr>
-          <w:rFonts w:ascii="Times New Roman" w:eastAsia="Times New Roman" w:hAnsi="Times New Roman" w:cs="Times New Roman"/>
-          <w:color w:val="000000"/>
-          <w:sz w:val="24"/>
-          <w:szCs w:val="24"/>
-        </w:rPr>
-        <w:t>npcs</w:t>
-      </w:r>
-      <w:proofErr w:type="spellEnd"/>
+      <w:r>
+        <w:rPr>
+          <w:rFonts w:ascii="Times New Roman" w:eastAsia="Times New Roman" w:hAnsi="Times New Roman" w:cs="Times New Roman"/>
+          <w:color w:val="000000"/>
+          <w:sz w:val="24"/>
+          <w:szCs w:val="24"/>
+        </w:rPr>
+        <w:t>NPCs</w:t>
+      </w:r>
       <w:r>
         <w:rPr>
           <w:rFonts w:ascii="Times New Roman" w:eastAsia="Times New Roman" w:hAnsi="Times New Roman" w:cs="Times New Roman"/>
@@ -1141,17 +1139,15 @@
         </w:rPr>
         <w:t xml:space="preserve">, but not every location has a ruler and not every </w:t>
       </w:r>
-      <w:proofErr w:type="spellStart"/>
-      <w:r>
-        <w:rPr>
-          <w:rFonts w:ascii="Times New Roman" w:eastAsia="Times New Roman" w:hAnsi="Times New Roman" w:cs="Times New Roman"/>
-          <w:color w:val="000000"/>
-          <w:sz w:val="24"/>
-          <w:szCs w:val="24"/>
-        </w:rPr>
-        <w:t>npc</w:t>
-      </w:r>
-      <w:proofErr w:type="spellEnd"/>
+      <w:r>
+        <w:rPr>
+          <w:rFonts w:ascii="Times New Roman" w:eastAsia="Times New Roman" w:hAnsi="Times New Roman" w:cs="Times New Roman"/>
+          <w:color w:val="000000"/>
+          <w:sz w:val="24"/>
+          <w:szCs w:val="24"/>
+        </w:rPr>
+        <w:t>NPC</w:t>
+      </w:r>
       <w:r>
         <w:rPr>
           <w:rFonts w:ascii="Times New Roman" w:eastAsia="Times New Roman" w:hAnsi="Times New Roman" w:cs="Times New Roman"/>
@@ -1305,8 +1301,6 @@
         </w:rPr>
         <w:t>WeaponType</w:t>
       </w:r>
-      <w:bookmarkStart w:id="0" w:name="_GoBack"/>
-      <w:bookmarkEnd w:id="0"/>
       <w:proofErr w:type="spellEnd"/>
       <w:r>
         <w:rPr>

</xml_diff>